<commit_message>
Finished the prediction of descriptions.
</commit_message>
<xml_diff>
--- a/wordcloud_masks/2121.docx
+++ b/wordcloud_masks/2121.docx
@@ -7,17 +7,25 @@
         <w:jc w:val="center"/>
         <w:rPr>
           <w:rFonts w:ascii="FARRAY" w:hAnsi="FARRAY"/>
-          <w:sz w:val="688"/>
-          <w:szCs w:val="688"/>
+          <w:sz w:val="646"/>
+          <w:szCs w:val="646"/>
         </w:rPr>
       </w:pPr>
       <w:r>
         <w:rPr>
           <w:rFonts w:ascii="FARRAY" w:hAnsi="FARRAY"/>
-          <w:sz w:val="688"/>
-          <w:szCs w:val="688"/>
+          <w:sz w:val="646"/>
+          <w:szCs w:val="646"/>
         </w:rPr>
-        <w:t>2121</w:t>
+        <w:t>2</w:t>
+      </w:r>
+      <w:r>
+        <w:rPr>
+          <w:rFonts w:ascii="FARRAY" w:hAnsi="FARRAY"/>
+          <w:sz w:val="646"/>
+          <w:szCs w:val="646"/>
+        </w:rPr>
+        <w:t>072</w:t>
       </w:r>
     </w:p>
     <w:p>
@@ -25,18 +33,45 @@
         <w:jc w:val="center"/>
         <w:rPr>
           <w:rFonts w:ascii="FARRAY" w:hAnsi="FARRAY"/>
-          <w:sz w:val="688"/>
-          <w:szCs w:val="688"/>
+          <w:sz w:val="646"/>
+          <w:szCs w:val="646"/>
         </w:rPr>
       </w:pPr>
       <w:r>
         <w:rPr>
           <w:rFonts w:ascii="FARRAY" w:hAnsi="FARRAY"/>
-          <w:sz w:val="688"/>
-          <w:szCs w:val="688"/>
+          <w:sz w:val="646"/>
+          <w:szCs w:val="646"/>
         </w:rPr>
         <w:lastRenderedPageBreak/>
-        <w:t>2151</w:t>
+        <w:t>21</w:t>
+      </w:r>
+      <w:r>
+        <w:rPr>
+          <w:rFonts w:ascii="FARRAY" w:hAnsi="FARRAY"/>
+          <w:sz w:val="646"/>
+          <w:szCs w:val="646"/>
+        </w:rPr>
+        <w:t>22</w:t>
+      </w:r>
+    </w:p>
+    <w:p>
+      <w:pPr>
+        <w:jc w:val="center"/>
+        <w:rPr>
+          <w:rFonts w:ascii="FARRAY" w:hAnsi="FARRAY"/>
+          <w:sz w:val="646"/>
+          <w:szCs w:val="646"/>
+        </w:rPr>
+      </w:pPr>
+      <w:r>
+        <w:rPr>
+          <w:rFonts w:ascii="FARRAY" w:hAnsi="FARRAY"/>
+          <w:sz w:val="646"/>
+          <w:szCs w:val="646"/>
+        </w:rPr>
+        <w:lastRenderedPageBreak/>
+        <w:t>2172</w:t>
       </w:r>
     </w:p>
     <w:sectPr>

</xml_diff>